<commit_message>
add status word file
</commit_message>
<xml_diff>
--- a/Assignment_Status Created by Akash Trainer.docx
+++ b/Assignment_Status Created by Akash Trainer.docx
@@ -151,6 +151,7 @@
                 <w:lang w:val="en-US"/>
               </w:rPr>
             </w:pPr>
+            <w:proofErr w:type="spellStart"/>
             <w:r>
               <w:rPr>
                 <w:b/>
@@ -163,6 +164,7 @@
               </w:rPr>
               <w:t>SrNO</w:t>
             </w:r>
+            <w:proofErr w:type="spellEnd"/>
           </w:p>
         </w:tc>
         <w:tc>
@@ -615,7 +617,7 @@
                 <w:u w:val="single"/>
                 <w:lang w:val="en-US"/>
               </w:rPr>
-              <w:t>1</w:t>
+              <w:t>0</w:t>
             </w:r>
           </w:p>
         </w:tc>
@@ -665,18 +667,8 @@
                 <w:lang w:val="en-US"/>
               </w:rPr>
             </w:pPr>
-            <w:r>
-              <w:rPr>
-                <w:b/>
-                <w:bCs/>
-                <w:color w:val="4472C4" w:themeColor="accent1"/>
-                <w:sz w:val="28"/>
-                <w:szCs w:val="28"/>
-                <w:u w:val="single"/>
-                <w:lang w:val="en-US"/>
-              </w:rPr>
-              <w:t xml:space="preserve">Partially </w:t>
-            </w:r>
+            <w:bookmarkStart w:id="0" w:name="_GoBack"/>
+            <w:bookmarkEnd w:id="0"/>
             <w:r>
               <w:rPr>
                 <w:b/>
@@ -1719,7 +1711,7 @@
                 <w:u w:val="single"/>
                 <w:lang w:val="en-US"/>
               </w:rPr>
-              <w:t>2</w:t>
+              <w:t>0</w:t>
             </w:r>
           </w:p>
         </w:tc>
@@ -1779,7 +1771,7 @@
                 <w:u w:val="single"/>
                 <w:lang w:val="en-US"/>
               </w:rPr>
-              <w:t>Partially done</w:t>
+              <w:t>done</w:t>
             </w:r>
           </w:p>
         </w:tc>
@@ -1829,6 +1821,7 @@
                 <w:lang w:val="en-US"/>
               </w:rPr>
             </w:pPr>
+            <w:proofErr w:type="spellStart"/>
             <w:r>
               <w:rPr>
                 <w:b/>
@@ -1841,6 +1834,7 @@
               </w:rPr>
               <w:t>Sr</w:t>
             </w:r>
+            <w:proofErr w:type="spellEnd"/>
             <w:r>
               <w:rPr>
                 <w:b/>
@@ -3143,8 +3137,22 @@
                 <w:u w:val="single"/>
                 <w:lang w:val="en-US"/>
               </w:rPr>
-              <w:t>Sorting string array using toCompare</w:t>
-            </w:r>
+              <w:t xml:space="preserve">Sorting string array using </w:t>
+            </w:r>
+            <w:proofErr w:type="spellStart"/>
+            <w:r>
+              <w:rPr>
+                <w:b/>
+                <w:bCs/>
+                <w:color w:val="4472C4" w:themeColor="accent1"/>
+                <w:sz w:val="28"/>
+                <w:szCs w:val="36"/>
+                <w:u w:val="single"/>
+                <w:lang w:val="en-US"/>
+              </w:rPr>
+              <w:t>toCompare</w:t>
+            </w:r>
+            <w:proofErr w:type="spellEnd"/>
           </w:p>
         </w:tc>
         <w:tc>
@@ -3223,8 +3231,6 @@
               </w:rPr>
               <w:t>19-01</w:t>
             </w:r>
-            <w:bookmarkStart w:id="0" w:name="_GoBack"/>
-            <w:bookmarkEnd w:id="0"/>
           </w:p>
         </w:tc>
         <w:tc>

</xml_diff>

<commit_message>
Completion of assignment 9
</commit_message>
<xml_diff>
--- a/Assignment_Status Created by Akash Trainer.docx
+++ b/Assignment_Status Created by Akash Trainer.docx
@@ -83,6 +83,7 @@
         </w:rPr>
         <w:t xml:space="preserve"> Name-</w:t>
       </w:r>
+      <w:proofErr w:type="spellStart"/>
       <w:r>
         <w:rPr>
           <w:b/>
@@ -92,8 +93,33 @@
           <w:szCs w:val="36"/>
           <w:lang w:val="en-US"/>
         </w:rPr>
-        <w:t>Rohit Narkhede</w:t>
+        <w:t>Rohit</w:t>
       </w:r>
+      <w:proofErr w:type="spellEnd"/>
+      <w:r>
+        <w:rPr>
+          <w:b/>
+          <w:bCs/>
+          <w:color w:val="4472C4" w:themeColor="accent1"/>
+          <w:sz w:val="36"/>
+          <w:szCs w:val="36"/>
+          <w:lang w:val="en-US"/>
+        </w:rPr>
+        <w:t xml:space="preserve"> </w:t>
+      </w:r>
+      <w:proofErr w:type="spellStart"/>
+      <w:r>
+        <w:rPr>
+          <w:b/>
+          <w:bCs/>
+          <w:color w:val="4472C4" w:themeColor="accent1"/>
+          <w:sz w:val="36"/>
+          <w:szCs w:val="36"/>
+          <w:lang w:val="en-US"/>
+        </w:rPr>
+        <w:t>Narkhede</w:t>
+      </w:r>
+      <w:proofErr w:type="spellEnd"/>
     </w:p>
     <w:p>
       <w:pPr>
@@ -186,6 +212,7 @@
                 <w:lang w:val="en-US"/>
               </w:rPr>
             </w:pPr>
+            <w:proofErr w:type="spellStart"/>
             <w:r>
               <w:rPr>
                 <w:b/>
@@ -198,6 +225,7 @@
               </w:rPr>
               <w:t>SrNO</w:t>
             </w:r>
+            <w:proofErr w:type="spellEnd"/>
           </w:p>
         </w:tc>
         <w:tc>
@@ -1852,6 +1880,7 @@
                 <w:lang w:val="en-US"/>
               </w:rPr>
             </w:pPr>
+            <w:proofErr w:type="spellStart"/>
             <w:r>
               <w:rPr>
                 <w:b/>
@@ -1864,6 +1893,7 @@
               </w:rPr>
               <w:t>Sr</w:t>
             </w:r>
+            <w:proofErr w:type="spellEnd"/>
             <w:r>
               <w:rPr>
                 <w:b/>
@@ -3010,6 +3040,20 @@
               </w:rPr>
               <w:t xml:space="preserve">Mini Bank Application Project </w:t>
             </w:r>
+            <w:r>
+              <w:rPr>
+                <w:b/>
+                <w:bCs/>
+                <w:color w:val="4472C4" w:themeColor="accent1"/>
+                <w:sz w:val="28"/>
+                <w:szCs w:val="36"/>
+                <w:u w:val="single"/>
+                <w:lang w:val="en-US"/>
+              </w:rPr>
+              <w:t>1</w:t>
+            </w:r>
+            <w:bookmarkStart w:id="0" w:name="_GoBack"/>
+            <w:bookmarkEnd w:id="0"/>
           </w:p>
         </w:tc>
         <w:tc>
@@ -3068,7 +3112,7 @@
                 <w:u w:val="single"/>
                 <w:lang w:val="en-US"/>
               </w:rPr>
-              <w:t>Exception handeling remaining</w:t>
+              <w:t>0</w:t>
             </w:r>
           </w:p>
         </w:tc>
@@ -3088,6 +3132,18 @@
                 <w:lang w:val="en-US"/>
               </w:rPr>
             </w:pPr>
+            <w:r>
+              <w:rPr>
+                <w:b/>
+                <w:bCs/>
+                <w:color w:val="4472C4" w:themeColor="accent1"/>
+                <w:sz w:val="28"/>
+                <w:szCs w:val="36"/>
+                <w:u w:val="single"/>
+                <w:lang w:val="en-US"/>
+              </w:rPr>
+              <w:t>23-01</w:t>
+            </w:r>
           </w:p>
         </w:tc>
         <w:tc>
@@ -3116,7 +3172,7 @@
                 <w:u w:val="single"/>
                 <w:lang w:val="en-US"/>
               </w:rPr>
-              <w:t>Under Process</w:t>
+              <w:t>Done</w:t>
             </w:r>
           </w:p>
         </w:tc>
@@ -3178,7 +3234,33 @@
                 <w:u w:val="single"/>
                 <w:lang w:val="en-US"/>
               </w:rPr>
-              <w:t>Sorting string array using toCompare</w:t>
+              <w:t xml:space="preserve">Sorting string array using </w:t>
+            </w:r>
+            <w:proofErr w:type="spellStart"/>
+            <w:r>
+              <w:rPr>
+                <w:b/>
+                <w:bCs/>
+                <w:color w:val="4472C4" w:themeColor="accent1"/>
+                <w:sz w:val="28"/>
+                <w:szCs w:val="36"/>
+                <w:u w:val="single"/>
+                <w:lang w:val="en-US"/>
+              </w:rPr>
+              <w:t>toCompare</w:t>
+            </w:r>
+            <w:proofErr w:type="spellEnd"/>
+            <w:r>
+              <w:rPr>
+                <w:b/>
+                <w:bCs/>
+                <w:color w:val="4472C4" w:themeColor="accent1"/>
+                <w:sz w:val="28"/>
+                <w:szCs w:val="36"/>
+                <w:u w:val="single"/>
+                <w:lang w:val="en-US"/>
+              </w:rPr>
+              <w:t xml:space="preserve"> or other functions</w:t>
             </w:r>
           </w:p>
         </w:tc>
@@ -3228,6 +3310,18 @@
                 <w:lang w:val="en-US"/>
               </w:rPr>
             </w:pPr>
+            <w:r>
+              <w:rPr>
+                <w:b/>
+                <w:bCs/>
+                <w:color w:val="4472C4" w:themeColor="accent1"/>
+                <w:sz w:val="28"/>
+                <w:szCs w:val="36"/>
+                <w:u w:val="single"/>
+                <w:lang w:val="en-US"/>
+              </w:rPr>
+              <w:t>0</w:t>
+            </w:r>
           </w:p>
         </w:tc>
         <w:tc>
@@ -3348,6 +3442,360 @@
                 <w:u w:val="single"/>
                 <w:lang w:val="en-US"/>
               </w:rPr>
+              <w:t>Comparator assignment</w:t>
+            </w:r>
+          </w:p>
+        </w:tc>
+        <w:tc>
+          <w:tcPr>
+            <w:tcW w:w="2158" w:type="dxa"/>
+          </w:tcPr>
+          <w:p>
+            <w:pPr>
+              <w:rPr>
+                <w:b/>
+                <w:bCs/>
+                <w:color w:val="4472C4" w:themeColor="accent1"/>
+                <w:sz w:val="28"/>
+                <w:szCs w:val="36"/>
+                <w:u w:val="single"/>
+                <w:lang w:val="en-US"/>
+              </w:rPr>
+            </w:pPr>
+            <w:r>
+              <w:rPr>
+                <w:b/>
+                <w:bCs/>
+                <w:color w:val="4472C4" w:themeColor="accent1"/>
+                <w:sz w:val="28"/>
+                <w:szCs w:val="36"/>
+                <w:u w:val="single"/>
+                <w:lang w:val="en-US"/>
+              </w:rPr>
+              <w:t>21-01</w:t>
+            </w:r>
+          </w:p>
+        </w:tc>
+        <w:tc>
+          <w:tcPr>
+            <w:tcW w:w="2158" w:type="dxa"/>
+          </w:tcPr>
+          <w:p>
+            <w:pPr>
+              <w:rPr>
+                <w:b/>
+                <w:bCs/>
+                <w:color w:val="4472C4" w:themeColor="accent1"/>
+                <w:sz w:val="28"/>
+                <w:szCs w:val="36"/>
+                <w:u w:val="single"/>
+                <w:lang w:val="en-US"/>
+              </w:rPr>
+            </w:pPr>
+          </w:p>
+        </w:tc>
+        <w:tc>
+          <w:tcPr>
+            <w:tcW w:w="2159" w:type="dxa"/>
+          </w:tcPr>
+          <w:p>
+            <w:pPr>
+              <w:rPr>
+                <w:b/>
+                <w:bCs/>
+                <w:color w:val="4472C4" w:themeColor="accent1"/>
+                <w:sz w:val="28"/>
+                <w:szCs w:val="36"/>
+                <w:u w:val="single"/>
+                <w:lang w:val="en-US"/>
+              </w:rPr>
+            </w:pPr>
+            <w:r>
+              <w:rPr>
+                <w:b/>
+                <w:bCs/>
+                <w:color w:val="4472C4" w:themeColor="accent1"/>
+                <w:sz w:val="28"/>
+                <w:szCs w:val="36"/>
+                <w:u w:val="single"/>
+                <w:lang w:val="en-US"/>
+              </w:rPr>
+              <w:t>23-01</w:t>
+            </w:r>
+          </w:p>
+        </w:tc>
+        <w:tc>
+          <w:tcPr>
+            <w:tcW w:w="2159" w:type="dxa"/>
+          </w:tcPr>
+          <w:p>
+            <w:pPr>
+              <w:rPr>
+                <w:b/>
+                <w:bCs/>
+                <w:color w:val="4472C4" w:themeColor="accent1"/>
+                <w:sz w:val="28"/>
+                <w:szCs w:val="36"/>
+                <w:u w:val="single"/>
+                <w:lang w:val="en-US"/>
+              </w:rPr>
+            </w:pPr>
+            <w:r>
+              <w:rPr>
+                <w:b/>
+                <w:bCs/>
+                <w:color w:val="4472C4" w:themeColor="accent1"/>
+                <w:sz w:val="28"/>
+                <w:szCs w:val="36"/>
+                <w:u w:val="single"/>
+                <w:lang w:val="en-US"/>
+              </w:rPr>
+              <w:t>done</w:t>
+            </w:r>
+          </w:p>
+        </w:tc>
+      </w:tr>
+      <w:tr>
+        <w:tc>
+          <w:tcPr>
+            <w:tcW w:w="2158" w:type="dxa"/>
+          </w:tcPr>
+          <w:p>
+            <w:pPr>
+              <w:rPr>
+                <w:b/>
+                <w:bCs/>
+                <w:color w:val="4472C4" w:themeColor="accent1"/>
+                <w:sz w:val="28"/>
+                <w:szCs w:val="36"/>
+                <w:u w:val="single"/>
+                <w:lang w:val="en-US"/>
+              </w:rPr>
+            </w:pPr>
+            <w:r>
+              <w:rPr>
+                <w:b/>
+                <w:bCs/>
+                <w:color w:val="4472C4" w:themeColor="accent1"/>
+                <w:sz w:val="28"/>
+                <w:szCs w:val="36"/>
+                <w:u w:val="single"/>
+                <w:lang w:val="en-US"/>
+              </w:rPr>
+              <w:t>9</w:t>
+            </w:r>
+          </w:p>
+        </w:tc>
+        <w:tc>
+          <w:tcPr>
+            <w:tcW w:w="2158" w:type="dxa"/>
+          </w:tcPr>
+          <w:p>
+            <w:pPr>
+              <w:rPr>
+                <w:b/>
+                <w:bCs/>
+                <w:color w:val="4472C4" w:themeColor="accent1"/>
+                <w:sz w:val="28"/>
+                <w:szCs w:val="36"/>
+                <w:u w:val="single"/>
+                <w:lang w:val="en-US"/>
+              </w:rPr>
+            </w:pPr>
+            <w:r>
+              <w:rPr>
+                <w:b/>
+                <w:bCs/>
+                <w:color w:val="4472C4" w:themeColor="accent1"/>
+                <w:sz w:val="28"/>
+                <w:szCs w:val="36"/>
+                <w:u w:val="single"/>
+                <w:lang w:val="en-US"/>
+              </w:rPr>
+              <w:t xml:space="preserve">File </w:t>
+            </w:r>
+            <w:proofErr w:type="spellStart"/>
+            <w:r>
+              <w:rPr>
+                <w:b/>
+                <w:bCs/>
+                <w:color w:val="4472C4" w:themeColor="accent1"/>
+                <w:sz w:val="28"/>
+                <w:szCs w:val="36"/>
+                <w:u w:val="single"/>
+                <w:lang w:val="en-US"/>
+              </w:rPr>
+              <w:t>handeling</w:t>
+            </w:r>
+            <w:proofErr w:type="spellEnd"/>
+          </w:p>
+        </w:tc>
+        <w:tc>
+          <w:tcPr>
+            <w:tcW w:w="2158" w:type="dxa"/>
+          </w:tcPr>
+          <w:p>
+            <w:pPr>
+              <w:rPr>
+                <w:b/>
+                <w:bCs/>
+                <w:color w:val="4472C4" w:themeColor="accent1"/>
+                <w:sz w:val="28"/>
+                <w:szCs w:val="36"/>
+                <w:u w:val="single"/>
+                <w:lang w:val="en-US"/>
+              </w:rPr>
+            </w:pPr>
+            <w:r>
+              <w:rPr>
+                <w:b/>
+                <w:bCs/>
+                <w:color w:val="4472C4" w:themeColor="accent1"/>
+                <w:sz w:val="28"/>
+                <w:szCs w:val="36"/>
+                <w:u w:val="single"/>
+                <w:lang w:val="en-US"/>
+              </w:rPr>
+              <w:t>21-01</w:t>
+            </w:r>
+          </w:p>
+        </w:tc>
+        <w:tc>
+          <w:tcPr>
+            <w:tcW w:w="2158" w:type="dxa"/>
+          </w:tcPr>
+          <w:p>
+            <w:pPr>
+              <w:rPr>
+                <w:b/>
+                <w:bCs/>
+                <w:color w:val="4472C4" w:themeColor="accent1"/>
+                <w:sz w:val="28"/>
+                <w:szCs w:val="36"/>
+                <w:u w:val="single"/>
+                <w:lang w:val="en-US"/>
+              </w:rPr>
+            </w:pPr>
+          </w:p>
+        </w:tc>
+        <w:tc>
+          <w:tcPr>
+            <w:tcW w:w="2159" w:type="dxa"/>
+          </w:tcPr>
+          <w:p>
+            <w:pPr>
+              <w:rPr>
+                <w:b/>
+                <w:bCs/>
+                <w:color w:val="4472C4" w:themeColor="accent1"/>
+                <w:sz w:val="28"/>
+                <w:szCs w:val="36"/>
+                <w:u w:val="single"/>
+                <w:lang w:val="en-US"/>
+              </w:rPr>
+            </w:pPr>
+            <w:r>
+              <w:rPr>
+                <w:b/>
+                <w:bCs/>
+                <w:color w:val="4472C4" w:themeColor="accent1"/>
+                <w:sz w:val="28"/>
+                <w:szCs w:val="36"/>
+                <w:u w:val="single"/>
+                <w:lang w:val="en-US"/>
+              </w:rPr>
+              <w:t>22-01</w:t>
+            </w:r>
+          </w:p>
+        </w:tc>
+        <w:tc>
+          <w:tcPr>
+            <w:tcW w:w="2159" w:type="dxa"/>
+          </w:tcPr>
+          <w:p>
+            <w:pPr>
+              <w:rPr>
+                <w:b/>
+                <w:bCs/>
+                <w:color w:val="4472C4" w:themeColor="accent1"/>
+                <w:sz w:val="28"/>
+                <w:szCs w:val="36"/>
+                <w:u w:val="single"/>
+                <w:lang w:val="en-US"/>
+              </w:rPr>
+            </w:pPr>
+            <w:r>
+              <w:rPr>
+                <w:b/>
+                <w:bCs/>
+                <w:color w:val="4472C4" w:themeColor="accent1"/>
+                <w:sz w:val="28"/>
+                <w:szCs w:val="36"/>
+                <w:u w:val="single"/>
+                <w:lang w:val="en-US"/>
+              </w:rPr>
+              <w:t>done</w:t>
+            </w:r>
+          </w:p>
+        </w:tc>
+      </w:tr>
+      <w:tr>
+        <w:tc>
+          <w:tcPr>
+            <w:tcW w:w="2158" w:type="dxa"/>
+          </w:tcPr>
+          <w:p>
+            <w:pPr>
+              <w:rPr>
+                <w:b/>
+                <w:bCs/>
+                <w:color w:val="4472C4" w:themeColor="accent1"/>
+                <w:sz w:val="28"/>
+                <w:szCs w:val="36"/>
+                <w:u w:val="single"/>
+                <w:lang w:val="en-US"/>
+              </w:rPr>
+            </w:pPr>
+            <w:r>
+              <w:rPr>
+                <w:b/>
+                <w:bCs/>
+                <w:color w:val="4472C4" w:themeColor="accent1"/>
+                <w:sz w:val="28"/>
+                <w:szCs w:val="36"/>
+                <w:u w:val="single"/>
+                <w:lang w:val="en-US"/>
+              </w:rPr>
+              <w:t>10</w:t>
+            </w:r>
+          </w:p>
+        </w:tc>
+        <w:tc>
+          <w:tcPr>
+            <w:tcW w:w="2158" w:type="dxa"/>
+          </w:tcPr>
+          <w:p>
+            <w:pPr>
+              <w:rPr>
+                <w:b/>
+                <w:bCs/>
+                <w:color w:val="4472C4" w:themeColor="accent1"/>
+                <w:sz w:val="28"/>
+                <w:szCs w:val="36"/>
+                <w:u w:val="single"/>
+                <w:lang w:val="en-US"/>
+              </w:rPr>
+            </w:pPr>
+            <w:r>
+              <w:rPr>
+                <w:b/>
+                <w:bCs/>
+                <w:color w:val="4472C4" w:themeColor="accent1"/>
+                <w:sz w:val="28"/>
+                <w:szCs w:val="36"/>
+                <w:u w:val="single"/>
+                <w:lang w:val="en-US"/>
+              </w:rPr>
               <w:t>Mini project 2</w:t>
             </w:r>
           </w:p>
@@ -3446,8 +3894,6 @@
               </w:rPr>
               <w:t>Under process</w:t>
             </w:r>
-            <w:bookmarkStart w:id="0" w:name="_GoBack"/>
-            <w:bookmarkEnd w:id="0"/>
           </w:p>
         </w:tc>
       </w:tr>

</xml_diff>